<commit_message>
Add update-module CLI examples to PACT_CLI.docx
Documents two usage patterns for the new update-module subcommand:
with S3 upload (default) and with --no-s3 for off-network use.

Co-Authored-By: Claude Sonnet 4.6 <noreply@anthropic.com>
</commit_message>
<xml_diff>
--- a/PACT_CLI.docx
+++ b/PACT_CLI.docx
@@ -906,6 +906,178 @@
           <w14:ligatures w14:val="none"/>
         </w:rPr>
       </w:pPr>
+    </w:p>
+    <w:p>
+      <w:pPr>
+        <w:pStyle w:val="HTMLPreformatted"/>
+      </w:pPr>
+    </w:p>
+    <w:p>
+      <w:pPr>
+        <w:pStyle w:val="HTMLPreformatted"/>
+      </w:pPr>
+      <w:r>
+        <w:rPr>
+          <w:b/>
+          <w:color w:val="000000"/>
+          <w:sz w:val="24"/>
+        </w:rPr>
+        <w:t>Update point-data and bar chart for one module/month (with S3 upload)</w:t>
+      </w:r>
+    </w:p>
+    <w:p>
+      <w:pPr>
+        <w:pStyle w:val="HTMLPreformatted"/>
+      </w:pPr>
+      <w:r>
+        <w:rPr>
+          <w:b w:val="0"/>
+          <w:color w:val="000000"/>
+        </w:rPr>
+        <w:t xml:space="preserve">python -m </w:t>
+      </w:r>
+      <w:r>
+        <w:rPr>
+          <w:b w:val="0"/>
+          <w:color w:val="000000"/>
+        </w:rPr>
+        <w:t>pact_admin</w:t>
+      </w:r>
+      <w:r>
+        <w:rPr>
+          <w:b w:val="0"/>
+          <w:color w:val="000000"/>
+        </w:rPr>
+        <w:t xml:space="preserve"> update-module \</w:t>
+      </w:r>
+    </w:p>
+    <w:p>
+      <w:pPr>
+        <w:pStyle w:val="HTMLPreformatted"/>
+      </w:pPr>
+      <w:r>
+        <w:rPr>
+          <w:b w:val="0"/>
+          <w:color w:val="000000"/>
+        </w:rPr>
+        <w:t xml:space="preserve">  --pact-id P-0042-04 \</w:t>
+      </w:r>
+    </w:p>
+    <w:p>
+      <w:pPr>
+        <w:pStyle w:val="HTMLPreformatted"/>
+      </w:pPr>
+      <w:r>
+        <w:rPr>
+          <w:b w:val="0"/>
+          <w:color w:val="000000"/>
+        </w:rPr>
+        <w:t xml:space="preserve">  --year 2026 \</w:t>
+      </w:r>
+    </w:p>
+    <w:p>
+      <w:pPr>
+        <w:pStyle w:val="HTMLPreformatted"/>
+      </w:pPr>
+      <w:r>
+        <w:rPr>
+          <w:b w:val="0"/>
+          <w:color w:val="000000"/>
+        </w:rPr>
+        <w:t xml:space="preserve">  --month 2</w:t>
+      </w:r>
+    </w:p>
+    <w:p>
+      <w:pPr>
+        <w:pStyle w:val="HTMLPreformatted"/>
+      </w:pPr>
+    </w:p>
+    <w:p>
+      <w:pPr>
+        <w:pStyle w:val="HTMLPreformatted"/>
+      </w:pPr>
+      <w:r>
+        <w:rPr>
+          <w:b/>
+          <w:color w:val="000000"/>
+          <w:sz w:val="24"/>
+        </w:rPr>
+        <w:t>Update point-data and bar chart (skip S3 upload, e.g. off-network)</w:t>
+      </w:r>
+    </w:p>
+    <w:p>
+      <w:pPr>
+        <w:pStyle w:val="HTMLPreformatted"/>
+      </w:pPr>
+      <w:r>
+        <w:rPr>
+          <w:b w:val="0"/>
+          <w:color w:val="000000"/>
+        </w:rPr>
+        <w:t xml:space="preserve">python -m </w:t>
+      </w:r>
+      <w:r>
+        <w:rPr>
+          <w:b w:val="0"/>
+          <w:color w:val="000000"/>
+        </w:rPr>
+        <w:t>pact_admin</w:t>
+      </w:r>
+      <w:r>
+        <w:rPr>
+          <w:b w:val="0"/>
+          <w:color w:val="000000"/>
+        </w:rPr>
+        <w:t xml:space="preserve"> update-module \</w:t>
+      </w:r>
+    </w:p>
+    <w:p>
+      <w:pPr>
+        <w:pStyle w:val="HTMLPreformatted"/>
+      </w:pPr>
+      <w:r>
+        <w:rPr>
+          <w:b w:val="0"/>
+          <w:color w:val="000000"/>
+        </w:rPr>
+        <w:t xml:space="preserve">  --pact-id P-0042-04 \</w:t>
+      </w:r>
+    </w:p>
+    <w:p>
+      <w:pPr>
+        <w:pStyle w:val="HTMLPreformatted"/>
+      </w:pPr>
+      <w:r>
+        <w:rPr>
+          <w:b w:val="0"/>
+          <w:color w:val="000000"/>
+        </w:rPr>
+        <w:t xml:space="preserve">  --year 2026 \</w:t>
+      </w:r>
+    </w:p>
+    <w:p>
+      <w:pPr>
+        <w:pStyle w:val="HTMLPreformatted"/>
+      </w:pPr>
+      <w:r>
+        <w:rPr>
+          <w:b w:val="0"/>
+          <w:color w:val="000000"/>
+        </w:rPr>
+        <w:t xml:space="preserve">  --month 2 \</w:t>
+      </w:r>
+    </w:p>
+    <w:p>
+      <w:pPr>
+        <w:pStyle w:val="HTMLPreformatted"/>
+      </w:pPr>
+      <w:r>
+        <w:rPr>
+          <w:b w:val="0"/>
+          <w:color w:val="000000"/>
+        </w:rPr>
+        <w:t xml:space="preserve">  --no-s3</w:t>
+      </w:r>
     </w:p>
     <w:sectPr>
       <w:pgSz w:w="12240" w:h="15840"/>

</xml_diff>

<commit_message>
Add update-batch and update-all CLI subcommands with examples
update-batch runs update_module_month for every active module in a
given batch prefix (e.g. P-0042). update-all runs it for every active
module in the setup CSV. Both continue past individual module errors
and report a summary of failures at the end.

Also adds usage examples for both commands to PACT_CLI.docx.

Co-Authored-By: Claude Sonnet 4.6 <noreply@anthropic.com>
</commit_message>
<xml_diff>
--- a/PACT_CLI.docx
+++ b/PACT_CLI.docx
@@ -1074,6 +1074,254 @@
       <w:r>
         <w:rPr>
           <w:b w:val="0"/>
+          <w:color w:val="000000"/>
+        </w:rPr>
+        <w:t xml:space="preserve">  --no-s3</w:t>
+      </w:r>
+    </w:p>
+    <w:p>
+      <w:pPr>
+        <w:pStyle w:val="HTMLPreformatted"/>
+      </w:pPr>
+    </w:p>
+    <w:p>
+      <w:pPr>
+        <w:pStyle w:val="HTMLPreformatted"/>
+      </w:pPr>
+      <w:r>
+        <w:rPr>
+          <w:b/>
+          <w:color w:val="000000"/>
+          <w:sz w:val="24"/>
+        </w:rPr>
+        <w:t>Update all active modules in a batch for one month</w:t>
+      </w:r>
+    </w:p>
+    <w:p>
+      <w:pPr>
+        <w:pStyle w:val="HTMLPreformatted"/>
+      </w:pPr>
+      <w:r>
+        <w:rPr>
+          <w:color w:val="000000"/>
+        </w:rPr>
+        <w:t>python -m pact_admin update-batch \</w:t>
+      </w:r>
+    </w:p>
+    <w:p>
+      <w:pPr>
+        <w:pStyle w:val="HTMLPreformatted"/>
+      </w:pPr>
+      <w:r>
+        <w:rPr>
+          <w:color w:val="000000"/>
+        </w:rPr>
+        <w:t xml:space="preserve">  --batch P-0042 \</w:t>
+      </w:r>
+    </w:p>
+    <w:p>
+      <w:pPr>
+        <w:pStyle w:val="HTMLPreformatted"/>
+      </w:pPr>
+      <w:r>
+        <w:rPr>
+          <w:color w:val="000000"/>
+        </w:rPr>
+        <w:t xml:space="preserve">  --year 2026 \</w:t>
+      </w:r>
+    </w:p>
+    <w:p>
+      <w:pPr>
+        <w:pStyle w:val="HTMLPreformatted"/>
+      </w:pPr>
+      <w:r>
+        <w:rPr>
+          <w:color w:val="000000"/>
+        </w:rPr>
+        <w:t xml:space="preserve">  --month 2</w:t>
+      </w:r>
+    </w:p>
+    <w:p>
+      <w:pPr>
+        <w:pStyle w:val="HTMLPreformatted"/>
+      </w:pPr>
+    </w:p>
+    <w:p>
+      <w:pPr>
+        <w:pStyle w:val="HTMLPreformatted"/>
+      </w:pPr>
+      <w:r>
+        <w:rPr>
+          <w:b/>
+          <w:color w:val="000000"/>
+          <w:sz w:val="24"/>
+        </w:rPr>
+        <w:t>Update all active modules in a batch (skip S3 upload)</w:t>
+      </w:r>
+    </w:p>
+    <w:p>
+      <w:pPr>
+        <w:pStyle w:val="HTMLPreformatted"/>
+      </w:pPr>
+      <w:r>
+        <w:rPr>
+          <w:color w:val="000000"/>
+        </w:rPr>
+        <w:t>python -m pact_admin update-batch \</w:t>
+      </w:r>
+    </w:p>
+    <w:p>
+      <w:pPr>
+        <w:pStyle w:val="HTMLPreformatted"/>
+      </w:pPr>
+      <w:r>
+        <w:rPr>
+          <w:color w:val="000000"/>
+        </w:rPr>
+        <w:t xml:space="preserve">  --batch P-0042 \</w:t>
+      </w:r>
+    </w:p>
+    <w:p>
+      <w:pPr>
+        <w:pStyle w:val="HTMLPreformatted"/>
+      </w:pPr>
+      <w:r>
+        <w:rPr>
+          <w:color w:val="000000"/>
+        </w:rPr>
+        <w:t xml:space="preserve">  --year 2026 \</w:t>
+      </w:r>
+    </w:p>
+    <w:p>
+      <w:pPr>
+        <w:pStyle w:val="HTMLPreformatted"/>
+      </w:pPr>
+      <w:r>
+        <w:rPr>
+          <w:color w:val="000000"/>
+        </w:rPr>
+        <w:t xml:space="preserve">  --month 2 \</w:t>
+      </w:r>
+    </w:p>
+    <w:p>
+      <w:pPr>
+        <w:pStyle w:val="HTMLPreformatted"/>
+      </w:pPr>
+      <w:r>
+        <w:rPr>
+          <w:color w:val="000000"/>
+        </w:rPr>
+        <w:t xml:space="preserve">  --no-s3</w:t>
+      </w:r>
+    </w:p>
+    <w:p>
+      <w:pPr>
+        <w:pStyle w:val="HTMLPreformatted"/>
+      </w:pPr>
+    </w:p>
+    <w:p>
+      <w:pPr>
+        <w:pStyle w:val="HTMLPreformatted"/>
+      </w:pPr>
+      <w:r>
+        <w:rPr>
+          <w:b/>
+          <w:color w:val="000000"/>
+          <w:sz w:val="24"/>
+        </w:rPr>
+        <w:t>Update all active modules for one month</w:t>
+      </w:r>
+    </w:p>
+    <w:p>
+      <w:pPr>
+        <w:pStyle w:val="HTMLPreformatted"/>
+      </w:pPr>
+      <w:r>
+        <w:rPr>
+          <w:color w:val="000000"/>
+        </w:rPr>
+        <w:t>python -m pact_admin update-all \</w:t>
+      </w:r>
+    </w:p>
+    <w:p>
+      <w:pPr>
+        <w:pStyle w:val="HTMLPreformatted"/>
+      </w:pPr>
+      <w:r>
+        <w:rPr>
+          <w:color w:val="000000"/>
+        </w:rPr>
+        <w:t xml:space="preserve">  --year 2026 \</w:t>
+      </w:r>
+    </w:p>
+    <w:p>
+      <w:pPr>
+        <w:pStyle w:val="HTMLPreformatted"/>
+      </w:pPr>
+      <w:r>
+        <w:rPr>
+          <w:color w:val="000000"/>
+        </w:rPr>
+        <w:t xml:space="preserve">  --month 2</w:t>
+      </w:r>
+    </w:p>
+    <w:p>
+      <w:pPr>
+        <w:pStyle w:val="HTMLPreformatted"/>
+      </w:pPr>
+    </w:p>
+    <w:p>
+      <w:pPr>
+        <w:pStyle w:val="HTMLPreformatted"/>
+      </w:pPr>
+      <w:r>
+        <w:rPr>
+          <w:b/>
+          <w:color w:val="000000"/>
+          <w:sz w:val="24"/>
+        </w:rPr>
+        <w:t>Update all active modules (skip S3 upload)</w:t>
+      </w:r>
+    </w:p>
+    <w:p>
+      <w:pPr>
+        <w:pStyle w:val="HTMLPreformatted"/>
+      </w:pPr>
+      <w:r>
+        <w:rPr>
+          <w:color w:val="000000"/>
+        </w:rPr>
+        <w:t>python -m pact_admin update-all \</w:t>
+      </w:r>
+    </w:p>
+    <w:p>
+      <w:pPr>
+        <w:pStyle w:val="HTMLPreformatted"/>
+      </w:pPr>
+      <w:r>
+        <w:rPr>
+          <w:color w:val="000000"/>
+        </w:rPr>
+        <w:t xml:space="preserve">  --year 2026 \</w:t>
+      </w:r>
+    </w:p>
+    <w:p>
+      <w:pPr>
+        <w:pStyle w:val="HTMLPreformatted"/>
+      </w:pPr>
+      <w:r>
+        <w:rPr>
+          <w:color w:val="000000"/>
+        </w:rPr>
+        <w:t xml:space="preserve">  --month 2 \</w:t>
+      </w:r>
+    </w:p>
+    <w:p>
+      <w:pPr>
+        <w:pStyle w:val="HTMLPreformatted"/>
+      </w:pPr>
+      <w:r>
+        <w:rPr>
           <w:color w:val="000000"/>
         </w:rPr>
         <w:t xml:space="preserve">  --no-s3</w:t>

</xml_diff>

<commit_message>
Add efficiency-plot command and update-batch/update-all commands
efficiency-plot generates a multi-line daily efficiency vs. date PNG
for all discovered modules (or filtered by --active-only / --batch).
Each module is its own line; quality-flagged days appear as gaps.

Also refactors _regenerate_plot to share _load_pact_analysis() so
the Skyfield/importlib setup isn't duplicated.

update-batch and update-all loop over active modules from the setup
CSV, continue past individual failures, and summarise errors at the end.

CLI examples added to PACT_CLI.docx for all three new commands.

Co-Authored-By: Claude Sonnet 4.6 <noreply@anthropic.com>
</commit_message>
<xml_diff>
--- a/PACT_CLI.docx
+++ b/PACT_CLI.docx
@@ -1325,6 +1325,137 @@
           <w:color w:val="000000"/>
         </w:rPr>
         <w:t xml:space="preserve">  --no-s3</w:t>
+      </w:r>
+    </w:p>
+    <w:p>
+      <w:pPr>
+        <w:pStyle w:val="HTMLPreformatted"/>
+      </w:pPr>
+    </w:p>
+    <w:p>
+      <w:pPr>
+        <w:pStyle w:val="HTMLPreformatted"/>
+      </w:pPr>
+      <w:r>
+        <w:rPr>
+          <w:b/>
+          <w:color w:val="000000"/>
+          <w:sz w:val="24"/>
+        </w:rPr>
+        <w:t>Plot daily efficiency vs. date for all modules</w:t>
+      </w:r>
+    </w:p>
+    <w:p>
+      <w:pPr>
+        <w:pStyle w:val="HTMLPreformatted"/>
+      </w:pPr>
+      <w:r>
+        <w:rPr>
+          <w:color w:val="000000"/>
+        </w:rPr>
+        <w:t>python -m pact_admin efficiency-plot --output efficiency_plot.png</w:t>
+      </w:r>
+    </w:p>
+    <w:p>
+      <w:pPr>
+        <w:pStyle w:val="HTMLPreformatted"/>
+      </w:pPr>
+    </w:p>
+    <w:p>
+      <w:pPr>
+        <w:pStyle w:val="HTMLPreformatted"/>
+      </w:pPr>
+      <w:r>
+        <w:rPr>
+          <w:b/>
+          <w:color w:val="000000"/>
+          <w:sz w:val="24"/>
+        </w:rPr>
+        <w:t>Plot daily efficiency for active modules only</w:t>
+      </w:r>
+    </w:p>
+    <w:p>
+      <w:pPr>
+        <w:pStyle w:val="HTMLPreformatted"/>
+      </w:pPr>
+      <w:r>
+        <w:rPr>
+          <w:color w:val="000000"/>
+        </w:rPr>
+        <w:t>python -m pact_admin efficiency-plot \</w:t>
+      </w:r>
+    </w:p>
+    <w:p>
+      <w:pPr>
+        <w:pStyle w:val="HTMLPreformatted"/>
+      </w:pPr>
+      <w:r>
+        <w:rPr>
+          <w:color w:val="000000"/>
+        </w:rPr>
+        <w:t xml:space="preserve">  --output efficiency_plot.png \</w:t>
+      </w:r>
+    </w:p>
+    <w:p>
+      <w:pPr>
+        <w:pStyle w:val="HTMLPreformatted"/>
+      </w:pPr>
+      <w:r>
+        <w:rPr>
+          <w:color w:val="000000"/>
+        </w:rPr>
+        <w:t xml:space="preserve">  --active-only</w:t>
+      </w:r>
+    </w:p>
+    <w:p>
+      <w:pPr>
+        <w:pStyle w:val="HTMLPreformatted"/>
+      </w:pPr>
+    </w:p>
+    <w:p>
+      <w:pPr>
+        <w:pStyle w:val="HTMLPreformatted"/>
+      </w:pPr>
+      <w:r>
+        <w:rPr>
+          <w:b/>
+          <w:color w:val="000000"/>
+          <w:sz w:val="24"/>
+        </w:rPr>
+        <w:t>Plot daily efficiency for a single batch</w:t>
+      </w:r>
+    </w:p>
+    <w:p>
+      <w:pPr>
+        <w:pStyle w:val="HTMLPreformatted"/>
+      </w:pPr>
+      <w:r>
+        <w:rPr>
+          <w:color w:val="000000"/>
+        </w:rPr>
+        <w:t>python -m pact_admin efficiency-plot \</w:t>
+      </w:r>
+    </w:p>
+    <w:p>
+      <w:pPr>
+        <w:pStyle w:val="HTMLPreformatted"/>
+      </w:pPr>
+      <w:r>
+        <w:rPr>
+          <w:color w:val="000000"/>
+        </w:rPr>
+        <w:t xml:space="preserve">  --output efficiency_plot.png \</w:t>
+      </w:r>
+    </w:p>
+    <w:p>
+      <w:pPr>
+        <w:pStyle w:val="HTMLPreformatted"/>
+      </w:pPr>
+      <w:r>
+        <w:rPr>
+          <w:color w:val="000000"/>
+        </w:rPr>
+        <w:t xml:space="preserve">  --batch P-0042</w:t>
       </w:r>
     </w:p>
     <w:sectPr>

</xml_diff>